<commit_message>
Amélioration EasyMEMO et EasyPV, et ajout EasyCIRCLE
</commit_message>
<xml_diff>
--- a/template.docx
+++ b/template.docx
@@ -5,46 +5,18 @@
     <w:p>
       <w:pPr>
         <w:pStyle w:val="Title"/>
-        <w:bidi w:val="0"/>
         <w:spacing w:before="240" w:after="120"/>
-        <w:jc w:val="start"/>
-        <w:rPr>
-          <w:sz w:val="44"/>
-          <w:szCs w:val="44"/>
-        </w:rPr>
+        <w:rPr/>
       </w:pPr>
       <w:r>
-        <w:rPr>
-          <w:sz w:val="44"/>
-          <w:szCs w:val="44"/>
-        </w:rPr>
-        <w:t>$</w:t>
-      </w:r>
-      <w:r>
-        <w:rPr>
-          <w:sz w:val="44"/>
-          <w:szCs w:val="44"/>
-        </w:rPr>
-        <w:t>TITLE</w:t>
-      </w:r>
-      <w:r>
-        <w:rPr>
-          <w:sz w:val="44"/>
-          <w:szCs w:val="44"/>
-        </w:rPr>
-        <w:t xml:space="preserve">$ </w:t>
+        <w:rPr/>
+        <w:t xml:space="preserve">$TITLE$ </w:t>
       </w:r>
     </w:p>
     <w:p>
       <w:pPr>
         <w:pStyle w:val="Subtitle"/>
-        <w:bidi w:val="0"/>
-        <w:jc w:val="start"/>
-        <w:rPr>
-          <w:color w:val="7A7A7A"/>
-          <w:sz w:val="32"/>
-          <w:szCs w:val="32"/>
-        </w:rPr>
+        <w:rPr/>
       </w:pPr>
       <w:r>
         <w:rPr>
@@ -52,121 +24,22 @@
           <w:sz w:val="32"/>
           <w:szCs w:val="32"/>
         </w:rPr>
-        <w:t>$</w:t>
-      </w:r>
-      <w:r>
-        <w:rPr>
-          <w:color w:val="7A7A7A"/>
-          <w:sz w:val="32"/>
-          <w:szCs w:val="32"/>
-        </w:rPr>
-        <w:t>LOCATION</w:t>
-      </w:r>
-      <w:r>
-        <w:rPr>
-          <w:color w:val="7A7A7A"/>
-          <w:sz w:val="32"/>
-          <w:szCs w:val="32"/>
-        </w:rPr>
-        <w:t xml:space="preserve">$ </w:t>
+        <w:t xml:space="preserve">$LOCATION$ </w:t>
       </w:r>
     </w:p>
-    <w:tbl>
-      <w:tblPr>
-        <w:tblW w:w="5000" w:type="pct"/>
-        <w:jc w:val="start"/>
-        <w:tblInd w:w="0" w:type="dxa"/>
-        <w:tblLayout w:type="fixed"/>
-        <w:tblCellMar>
-          <w:top w:w="55" w:type="dxa"/>
-          <w:start w:w="55" w:type="dxa"/>
-          <w:bottom w:w="55" w:type="dxa"/>
-          <w:end w:w="55" w:type="dxa"/>
-        </w:tblCellMar>
-      </w:tblPr>
-      <w:tblGrid>
-        <w:gridCol w:w="2696"/>
-        <w:gridCol w:w="196"/>
-        <w:gridCol w:w="7538"/>
-      </w:tblGrid>
-      <w:tr>
-        <w:trPr/>
-        <w:tc>
-          <w:tcPr>
-            <w:tcW w:w="2696" w:type="dxa"/>
-            <w:tcBorders/>
-          </w:tcPr>
-          <w:p>
-            <w:pPr>
-              <w:pStyle w:val="Contenudetableau"/>
-              <w:bidi w:val="0"/>
-              <w:jc w:val="start"/>
-              <w:rPr>
-                <w:rFonts w:eastAsia="Microsoft YaHei" w:cs="Lucida Sans"/>
-              </w:rPr>
-            </w:pPr>
-            <w:r>
-              <w:rPr>
-                <w:rFonts w:eastAsia="Microsoft YaHei" w:cs="Lucida Sans"/>
-              </w:rPr>
-              <w:t>$OJ$</w:t>
-            </w:r>
-          </w:p>
-        </w:tc>
-        <w:tc>
-          <w:tcPr>
-            <w:tcW w:w="196" w:type="dxa"/>
-            <w:tcBorders>
-              <w:start w:val="single" w:sz="12" w:space="0" w:color="ADADAD"/>
-            </w:tcBorders>
-          </w:tcPr>
-          <w:p>
-            <w:pPr>
-              <w:pStyle w:val="Contenudetableau"/>
-              <w:bidi w:val="0"/>
-              <w:jc w:val="start"/>
-              <w:rPr>
-                <w:rFonts w:eastAsia="Microsoft YaHei" w:cs="Lucida Sans"/>
-              </w:rPr>
-            </w:pPr>
-            <w:r>
-              <w:rPr>
-                <w:rFonts w:eastAsia="Microsoft YaHei" w:cs="Lucida Sans"/>
-              </w:rPr>
-            </w:r>
-          </w:p>
-        </w:tc>
-        <w:tc>
-          <w:tcPr>
-            <w:tcW w:w="7538" w:type="dxa"/>
-            <w:tcBorders/>
-          </w:tcPr>
-          <w:p>
-            <w:pPr>
-              <w:pStyle w:val="Contenudetableau"/>
-              <w:bidi w:val="0"/>
-              <w:jc w:val="start"/>
-              <w:rPr>
-                <w:rFonts w:eastAsia="Microsoft YaHei" w:cs="Lucida Sans"/>
-              </w:rPr>
-            </w:pPr>
-            <w:r>
-              <w:rPr>
-                <w:rFonts w:eastAsia="Microsoft YaHei" w:cs="Lucida Sans"/>
-              </w:rPr>
-              <w:t>$CONTENT$</w:t>
-            </w:r>
-          </w:p>
-        </w:tc>
-      </w:tr>
-    </w:tbl>
     <w:p>
       <w:pPr>
-        <w:pStyle w:val="Heading3"/>
-        <w:bidi w:val="0"/>
-        <w:spacing w:before="140" w:after="120"/>
-        <w:ind w:hanging="0" w:start="0"/>
-        <w:jc w:val="start"/>
+        <w:pStyle w:val="Normal"/>
+        <w:rPr/>
+      </w:pPr>
+      <w:r>
+        <w:rPr/>
+        <w:t>$CONTENT$</w:t>
+      </w:r>
+    </w:p>
+    <w:p>
+      <w:pPr>
+        <w:pStyle w:val="Normal"/>
         <w:rPr/>
       </w:pPr>
       <w:r>
@@ -178,9 +51,10 @@
       <w:type w:val="nextPage"/>
       <w:pgSz w:w="11906" w:h="16838"/>
       <w:pgMar w:left="684" w:right="792" w:gutter="0" w:header="0" w:top="1134" w:footer="1134" w:bottom="1682"/>
-      <w:pgNumType w:fmt="decimal"/>
+      <w:pgNumType w:start="1" w:fmt="decimal"/>
       <w:formProt w:val="false"/>
       <w:textDirection w:val="lrTb"/>
+      <w:docGrid w:type="default" w:linePitch="100" w:charSpace="0"/>
     </w:sectPr>
   </w:body>
 </w:document>
@@ -190,15 +64,39 @@
 <w:ftr xmlns:o="urn:schemas-microsoft-com:office:office" xmlns:r="http://schemas.openxmlformats.org/officeDocument/2006/relationships" xmlns:v="urn:schemas-microsoft-com:vml" xmlns:w="http://schemas.openxmlformats.org/wordprocessingml/2006/main" xmlns:w10="urn:schemas-microsoft-com:office:word" xmlns:wp="http://schemas.openxmlformats.org/drawingml/2006/wordprocessingDrawing" xmlns:wps="http://schemas.microsoft.com/office/word/2010/wordprocessingShape" xmlns:wpg="http://schemas.microsoft.com/office/word/2010/wordprocessingGroup" xmlns:mc="http://schemas.openxmlformats.org/markup-compatibility/2006" xmlns:wp14="http://schemas.microsoft.com/office/word/2010/wordprocessingDrawing" xmlns:w14="http://schemas.microsoft.com/office/word/2010/wordml" xmlns:w15="http://schemas.microsoft.com/office/word/2012/wordml" mc:Ignorable="w14 wp14 w15">
   <w:p>
     <w:pPr>
-      <w:pStyle w:val="Footer"/>
+      <w:pStyle w:val="Normal1"/>
+      <w:keepNext w:val="false"/>
+      <w:keepLines w:val="false"/>
+      <w:pageBreakBefore w:val="false"/>
+      <w:widowControl/>
+      <w:shd w:val="clear" w:fill="auto"/>
       <w:tabs>
-        <w:tab w:val="clear" w:pos="9638"/>
+        <w:tab w:val="clear" w:pos="643"/>
         <w:tab w:val="center" w:pos="4819" w:leader="none"/>
+        <w:tab w:val="right" w:pos="9638" w:leader="none"/>
         <w:tab w:val="right" w:pos="10375" w:leader="none"/>
       </w:tabs>
-      <w:bidi w:val="0"/>
+      <w:spacing w:lineRule="auto" w:line="240" w:before="0" w:after="0"/>
+      <w:ind w:hanging="0" w:start="0" w:end="0"/>
       <w:jc w:val="start"/>
-      <w:rPr/>
+      <w:rPr>
+        <w:rFonts w:ascii="Ubuntu" w:hAnsi="Ubuntu" w:eastAsia="Ubuntu" w:cs="Ubuntu"/>
+        <w:b w:val="false"/>
+        <w:i w:val="false"/>
+        <w:i w:val="false"/>
+        <w:caps w:val="false"/>
+        <w:smallCaps w:val="false"/>
+        <w:strike w:val="false"/>
+        <w:dstrike w:val="false"/>
+        <w:color w:val="000000"/>
+        <w:position w:val="0"/>
+        <w:sz w:val="21"/>
+        <w:sz w:val="21"/>
+        <w:szCs w:val="21"/>
+        <w:u w:val="none"/>
+        <w:shd w:fill="auto" w:val="clear"/>
+        <w:vertAlign w:val="baseline"/>
+      </w:rPr>
     </w:pPr>
     <w:r>
       <w:rPr/>
@@ -206,7 +104,7 @@
         <wp:inline distT="0" distB="0" distL="0" distR="0">
           <wp:extent cx="993140" cy="143510"/>
           <wp:effectExtent l="0" t="0" r="0" b="0"/>
-          <wp:docPr id="1" name="Image1" descr="" title=""/>
+          <wp:docPr id="1" name="image1.png" descr="" title=""/>
           <wp:cNvGraphicFramePr>
             <a:graphicFrameLocks xmlns:a="http://schemas.openxmlformats.org/drawingml/2006/main" noChangeAspect="1"/>
           </wp:cNvGraphicFramePr>
@@ -214,7 +112,7 @@
             <a:graphicData uri="http://schemas.openxmlformats.org/drawingml/2006/picture">
               <pic:pic xmlns:pic="http://schemas.openxmlformats.org/drawingml/2006/picture">
                 <pic:nvPicPr>
-                  <pic:cNvPr id="1" name="Image1" descr="" title=""/>
+                  <pic:cNvPr id="1" name="image1.png" descr="" title=""/>
                   <pic:cNvPicPr>
                     <a:picLocks noChangeAspect="1" noChangeArrowheads="1"/>
                   </pic:cNvPicPr>
@@ -241,7 +139,23 @@
       </w:drawing>
     </w:r>
     <w:r>
-      <w:rPr/>
+      <w:rPr>
+        <w:rFonts w:eastAsia="Ubuntu" w:cs="Ubuntu"/>
+        <w:b w:val="false"/>
+        <w:i w:val="false"/>
+        <w:caps w:val="false"/>
+        <w:smallCaps w:val="false"/>
+        <w:strike w:val="false"/>
+        <w:dstrike w:val="false"/>
+        <w:color w:val="000000"/>
+        <w:position w:val="0"/>
+        <w:sz w:val="21"/>
+        <w:sz w:val="21"/>
+        <w:szCs w:val="21"/>
+        <w:u w:val="none"/>
+        <w:shd w:fill="auto" w:val="clear"/>
+        <w:vertAlign w:val="baseline"/>
+      </w:rPr>
       <w:tab/>
     </w:r>
     <w:r>
@@ -265,7 +179,23 @@
       <w:fldChar w:fldCharType="end"/>
     </w:r>
     <w:r>
-      <w:rPr/>
+      <w:rPr>
+        <w:rFonts w:eastAsia="Ubuntu" w:cs="Ubuntu"/>
+        <w:b w:val="false"/>
+        <w:i w:val="false"/>
+        <w:caps w:val="false"/>
+        <w:smallCaps w:val="false"/>
+        <w:strike w:val="false"/>
+        <w:dstrike w:val="false"/>
+        <w:color w:val="000000"/>
+        <w:position w:val="0"/>
+        <w:sz w:val="21"/>
+        <w:sz w:val="21"/>
+        <w:szCs w:val="21"/>
+        <w:u w:val="none"/>
+        <w:shd w:fill="auto" w:val="clear"/>
+        <w:vertAlign w:val="baseline"/>
+      </w:rPr>
       <w:t>/</w:t>
     </w:r>
     <w:r>
@@ -289,27 +219,24 @@
       <w:fldChar w:fldCharType="end"/>
     </w:r>
     <w:r>
-      <w:rPr/>
+      <w:rPr>
+        <w:rFonts w:eastAsia="Ubuntu" w:cs="Ubuntu"/>
+        <w:b w:val="false"/>
+        <w:i w:val="false"/>
+        <w:caps w:val="false"/>
+        <w:smallCaps w:val="false"/>
+        <w:strike w:val="false"/>
+        <w:dstrike w:val="false"/>
+        <w:color w:val="000000"/>
+        <w:position w:val="0"/>
+        <w:sz w:val="21"/>
+        <w:sz w:val="21"/>
+        <w:szCs w:val="21"/>
+        <w:u w:val="none"/>
+        <w:shd w:fill="auto" w:val="clear"/>
+        <w:vertAlign w:val="baseline"/>
+      </w:rPr>
       <w:tab/>
-    </w:r>
-    <w:r>
-      <w:rPr/>
-      <w:fldChar w:fldCharType="begin"/>
-    </w:r>
-    <w:r>
-      <w:rPr/>
-      <w:instrText xml:space="preserve"> PRINTDATE \@"dd.MM.yy" </w:instrText>
-    </w:r>
-    <w:r>
-      <w:rPr/>
-      <w:fldChar w:fldCharType="separate"/>
-    </w:r>
-    <w:r>
-      <w:rPr/>
-    </w:r>
-    <w:r>
-      <w:rPr/>
-      <w:fldChar w:fldCharType="end"/>
     </w:r>
   </w:p>
 </w:ftr>
@@ -317,10 +244,16 @@
 
 <file path=word/numbering.xml><?xml version="1.0" encoding="utf-8"?>
 <w:numbering xmlns:w="http://schemas.openxmlformats.org/wordprocessingml/2006/main" xmlns:o="urn:schemas-microsoft-com:office:office" xmlns:r="http://schemas.openxmlformats.org/officeDocument/2006/relationships" xmlns:v="urn:schemas-microsoft-com:vml" xmlns:mc="http://schemas.openxmlformats.org/markup-compatibility/2006" xmlns:w14="http://schemas.microsoft.com/office/word/2010/wordml" mc:Ignorable="w14">
+  <w:numPicBullet w:numPicBulletId="0">
+    <w:pict>
+      <v:shape style="width:11.5pt;height:8.6pt" o:bullet="t">
+        <v:imagedata r:id="rId1" o:title=""/>
+      </v:shape>
+    </w:pict>
+  </w:numPicBullet>
   <w:abstractNum w:abstractNumId="1">
     <w:lvl w:ilvl="0">
       <w:start w:val="1"/>
-      <w:pStyle w:val="Heading1"/>
       <w:numFmt w:val="none"/>
       <w:suff w:val="nothing"/>
       <w:lvlText w:val=""/>
@@ -334,7 +267,6 @@
     </w:lvl>
     <w:lvl w:ilvl="1">
       <w:start w:val="1"/>
-      <w:pStyle w:val="Heading2"/>
       <w:numFmt w:val="none"/>
       <w:suff w:val="nothing"/>
       <w:lvlText w:val=""/>
@@ -348,7 +280,6 @@
     </w:lvl>
     <w:lvl w:ilvl="2">
       <w:start w:val="1"/>
-      <w:pStyle w:val="Heading3"/>
       <w:numFmt w:val="none"/>
       <w:suff w:val="nothing"/>
       <w:lvlText w:val=""/>
@@ -388,7 +319,6 @@
     </w:lvl>
     <w:lvl w:ilvl="5">
       <w:start w:val="1"/>
-      <w:pStyle w:val="Heading6"/>
       <w:numFmt w:val="none"/>
       <w:suff w:val="nothing"/>
       <w:lvlText w:val=""/>
@@ -402,7 +332,6 @@
     </w:lvl>
     <w:lvl w:ilvl="6">
       <w:start w:val="1"/>
-      <w:pStyle w:val="Heading7"/>
       <w:numFmt w:val="none"/>
       <w:suff w:val="nothing"/>
       <w:lvlText w:val=""/>
@@ -445,146 +374,265 @@
     <w:lvl w:ilvl="0">
       <w:start w:val="1"/>
       <w:numFmt w:val="bullet"/>
-      <w:suff w:val="space"/>
-      <w:lvlText w:val=""/>
-      <w:lvlJc w:val="start"/>
-      <w:pPr>
-        <w:tabs>
-          <w:tab w:val="num" w:pos="0"/>
+      <w:lvlText w:val="•"/>
+      <w:lvlPicBulletId w:val="0"/>
+      <w:lvlJc w:val="start"/>
+      <w:pPr>
+        <w:tabs>
+          <w:tab w:val="num" w:pos="0"/>
+        </w:tabs>
+        <w:ind w:start="0" w:hanging="0"/>
+      </w:pPr>
+      <w:rPr>
+        <w:rFonts w:ascii="Symbol" w:hAnsi="Symbol" w:cs="Symbol" w:hint="default"/>
+      </w:rPr>
+    </w:lvl>
+    <w:lvl w:ilvl="1">
+      <w:start w:val="1"/>
+      <w:numFmt w:val="bullet"/>
+      <w:lvlText w:val="◦"/>
+      <w:lvlPicBulletId w:val="0"/>
+      <w:lvlJc w:val="start"/>
+      <w:pPr>
+        <w:tabs>
+          <w:tab w:val="num" w:pos="227"/>
         </w:tabs>
         <w:ind w:start="227" w:hanging="227"/>
       </w:pPr>
       <w:rPr>
-        <w:rFonts w:ascii="Wingdings" w:hAnsi="Wingdings" w:cs="Wingdings" w:hint="default"/>
-      </w:rPr>
+        <w:rFonts w:ascii="MT Extra" w:hAnsi="MT Extra" w:cs="MT Extra" w:hint="default"/>
+      </w:rPr>
+    </w:lvl>
+    <w:lvl w:ilvl="2">
+      <w:start w:val="1"/>
+      <w:numFmt w:val="bullet"/>
+      <w:lvlText w:val="▪"/>
+      <w:lvlPicBulletId w:val="0"/>
+      <w:lvlJc w:val="start"/>
+      <w:pPr>
+        <w:tabs>
+          <w:tab w:val="num" w:pos="227"/>
+        </w:tabs>
+        <w:ind w:start="227" w:hanging="227"/>
+      </w:pPr>
+      <w:rPr>
+        <w:rFonts w:ascii="OpenSymbol" w:hAnsi="OpenSymbol" w:cs="OpenSymbol" w:hint="default"/>
+      </w:rPr>
+    </w:lvl>
+    <w:lvl w:ilvl="3">
+      <w:start w:val="1"/>
+      <w:numFmt w:val="bullet"/>
+      <w:lvlText w:val="•"/>
+      <w:lvlPicBulletId w:val="0"/>
+      <w:lvlJc w:val="start"/>
+      <w:pPr>
+        <w:tabs>
+          <w:tab w:val="num" w:pos="0"/>
+        </w:tabs>
+        <w:ind w:start="0" w:firstLine="170"/>
+      </w:pPr>
+      <w:rPr>
+        <w:rFonts w:ascii="MT Extra" w:hAnsi="MT Extra" w:cs="MT Extra" w:hint="default"/>
+      </w:rPr>
+    </w:lvl>
+    <w:lvl w:ilvl="4">
+      <w:start w:val="1"/>
+      <w:numFmt w:val="bullet"/>
+      <w:lvlText w:val="◦"/>
+      <w:lvlPicBulletId w:val="0"/>
+      <w:lvlJc w:val="start"/>
+      <w:pPr>
+        <w:tabs>
+          <w:tab w:val="num" w:pos="227"/>
+        </w:tabs>
+        <w:ind w:start="227" w:hanging="227"/>
+      </w:pPr>
+      <w:rPr>
+        <w:rFonts w:ascii="OpenSymbol" w:hAnsi="OpenSymbol" w:cs="OpenSymbol" w:hint="default"/>
+      </w:rPr>
+    </w:lvl>
+    <w:lvl w:ilvl="5">
+      <w:start w:val="1"/>
+      <w:numFmt w:val="bullet"/>
+      <w:lvlText w:val="▪"/>
+      <w:lvlPicBulletId w:val="0"/>
+      <w:lvlJc w:val="start"/>
+      <w:pPr>
+        <w:tabs>
+          <w:tab w:val="num" w:pos="454"/>
+        </w:tabs>
+        <w:ind w:start="454" w:hanging="454"/>
+      </w:pPr>
+      <w:rPr>
+        <w:rFonts w:ascii="MT Extra" w:hAnsi="MT Extra" w:cs="MT Extra" w:hint="default"/>
+      </w:rPr>
+    </w:lvl>
+    <w:lvl w:ilvl="6">
+      <w:start w:val="1"/>
+      <w:numFmt w:val="bullet"/>
+      <w:lvlText w:val="•"/>
+      <w:lvlPicBulletId w:val="0"/>
+      <w:lvlJc w:val="start"/>
+      <w:pPr>
+        <w:tabs>
+          <w:tab w:val="num" w:pos="227"/>
+        </w:tabs>
+        <w:ind w:start="227" w:hanging="227"/>
+      </w:pPr>
+      <w:rPr>
+        <w:rFonts w:ascii="Symbol" w:hAnsi="Symbol" w:cs="Symbol" w:hint="default"/>
+      </w:rPr>
+    </w:lvl>
+    <w:lvl w:ilvl="7">
+      <w:start w:val="1"/>
+      <w:numFmt w:val="bullet"/>
+      <w:lvlText w:val="◦"/>
+      <w:lvlPicBulletId w:val="0"/>
+      <w:lvlJc w:val="start"/>
+      <w:pPr>
+        <w:tabs>
+          <w:tab w:val="num" w:pos="454"/>
+        </w:tabs>
+        <w:ind w:start="454" w:hanging="227"/>
+      </w:pPr>
+      <w:rPr>
+        <w:rFonts w:ascii="MT Extra" w:hAnsi="MT Extra" w:cs="MT Extra" w:hint="default"/>
+      </w:rPr>
+    </w:lvl>
+    <w:lvl w:ilvl="8">
+      <w:start w:val="1"/>
+      <w:numFmt w:val="bullet"/>
+      <w:lvlText w:val="▪"/>
+      <w:lvlPicBulletId w:val="0"/>
+      <w:lvlJc w:val="start"/>
+      <w:pPr>
+        <w:tabs>
+          <w:tab w:val="num" w:pos="227"/>
+        </w:tabs>
+        <w:ind w:start="227" w:hanging="227"/>
+      </w:pPr>
+      <w:rPr>
+        <w:rFonts w:ascii="OpenSymbol" w:hAnsi="OpenSymbol" w:cs="OpenSymbol" w:hint="default"/>
+      </w:rPr>
+    </w:lvl>
+  </w:abstractNum>
+  <w:abstractNum w:abstractNumId="3">
+    <w:lvl w:ilvl="0">
+      <w:start w:val="1"/>
+      <w:numFmt w:val="decimal"/>
+      <w:lvlText w:val=""/>
+      <w:lvlJc w:val="start"/>
+      <w:pPr>
+        <w:tabs>
+          <w:tab w:val="num" w:pos="0"/>
+        </w:tabs>
+        <w:ind w:start="0" w:hanging="0"/>
+      </w:pPr>
+      <w:rPr/>
     </w:lvl>
     <w:lvl w:ilvl="1">
       <w:start w:val="1"/>
-      <w:numFmt w:val="bullet"/>
-      <w:suff w:val="space"/>
-      <w:lvlText w:val=""/>
-      <w:lvlJc w:val="start"/>
-      <w:pPr>
-        <w:tabs>
-          <w:tab w:val="num" w:pos="0"/>
-        </w:tabs>
-        <w:ind w:start="454" w:hanging="227"/>
-      </w:pPr>
-      <w:rPr>
-        <w:rFonts w:ascii="Wingdings" w:hAnsi="Wingdings" w:cs="Wingdings" w:hint="default"/>
-      </w:rPr>
+      <w:numFmt w:val="decimal"/>
+      <w:lvlText w:val=""/>
+      <w:lvlJc w:val="start"/>
+      <w:pPr>
+        <w:tabs>
+          <w:tab w:val="num" w:pos="0"/>
+        </w:tabs>
+        <w:ind w:start="0" w:hanging="0"/>
+      </w:pPr>
+      <w:rPr/>
     </w:lvl>
     <w:lvl w:ilvl="2">
       <w:start w:val="1"/>
-      <w:numFmt w:val="bullet"/>
-      <w:suff w:val="space"/>
-      <w:lvlText w:val=""/>
-      <w:lvlJc w:val="start"/>
-      <w:pPr>
-        <w:tabs>
-          <w:tab w:val="num" w:pos="0"/>
-        </w:tabs>
-        <w:ind w:start="680" w:hanging="227"/>
-      </w:pPr>
-      <w:rPr>
-        <w:rFonts w:ascii="Wingdings" w:hAnsi="Wingdings" w:cs="Wingdings" w:hint="default"/>
-      </w:rPr>
+      <w:numFmt w:val="decimal"/>
+      <w:lvlText w:val=""/>
+      <w:lvlJc w:val="start"/>
+      <w:pPr>
+        <w:tabs>
+          <w:tab w:val="num" w:pos="0"/>
+        </w:tabs>
+        <w:ind w:start="0" w:hanging="0"/>
+      </w:pPr>
+      <w:rPr/>
     </w:lvl>
     <w:lvl w:ilvl="3">
       <w:start w:val="1"/>
-      <w:numFmt w:val="bullet"/>
-      <w:suff w:val="space"/>
-      <w:lvlText w:val=""/>
-      <w:lvlJc w:val="start"/>
-      <w:pPr>
-        <w:tabs>
-          <w:tab w:val="num" w:pos="0"/>
-        </w:tabs>
-        <w:ind w:start="907" w:hanging="227"/>
-      </w:pPr>
-      <w:rPr>
-        <w:rFonts w:ascii="Wingdings" w:hAnsi="Wingdings" w:cs="Wingdings" w:hint="default"/>
-      </w:rPr>
+      <w:numFmt w:val="decimal"/>
+      <w:lvlText w:val=""/>
+      <w:lvlJc w:val="start"/>
+      <w:pPr>
+        <w:tabs>
+          <w:tab w:val="num" w:pos="0"/>
+        </w:tabs>
+        <w:ind w:start="0" w:hanging="0"/>
+      </w:pPr>
+      <w:rPr/>
     </w:lvl>
     <w:lvl w:ilvl="4">
       <w:start w:val="1"/>
-      <w:numFmt w:val="bullet"/>
-      <w:suff w:val="space"/>
-      <w:lvlText w:val=""/>
-      <w:lvlJc w:val="start"/>
-      <w:pPr>
-        <w:tabs>
-          <w:tab w:val="num" w:pos="0"/>
-        </w:tabs>
-        <w:ind w:start="1134" w:hanging="227"/>
-      </w:pPr>
-      <w:rPr>
-        <w:rFonts w:ascii="Wingdings" w:hAnsi="Wingdings" w:cs="Wingdings" w:hint="default"/>
-      </w:rPr>
+      <w:numFmt w:val="decimal"/>
+      <w:lvlText w:val=""/>
+      <w:lvlJc w:val="start"/>
+      <w:pPr>
+        <w:tabs>
+          <w:tab w:val="num" w:pos="0"/>
+        </w:tabs>
+        <w:ind w:start="0" w:hanging="0"/>
+      </w:pPr>
+      <w:rPr/>
     </w:lvl>
     <w:lvl w:ilvl="5">
       <w:start w:val="1"/>
-      <w:numFmt w:val="bullet"/>
-      <w:suff w:val="space"/>
-      <w:lvlText w:val=""/>
-      <w:lvlJc w:val="start"/>
-      <w:pPr>
-        <w:tabs>
-          <w:tab w:val="num" w:pos="0"/>
-        </w:tabs>
-        <w:ind w:start="1361" w:hanging="227"/>
-      </w:pPr>
-      <w:rPr>
-        <w:rFonts w:ascii="Wingdings" w:hAnsi="Wingdings" w:cs="Wingdings" w:hint="default"/>
-      </w:rPr>
+      <w:numFmt w:val="decimal"/>
+      <w:lvlText w:val=""/>
+      <w:lvlJc w:val="start"/>
+      <w:pPr>
+        <w:tabs>
+          <w:tab w:val="num" w:pos="0"/>
+        </w:tabs>
+        <w:ind w:start="0" w:hanging="0"/>
+      </w:pPr>
+      <w:rPr/>
     </w:lvl>
     <w:lvl w:ilvl="6">
       <w:start w:val="1"/>
-      <w:numFmt w:val="bullet"/>
-      <w:suff w:val="space"/>
-      <w:lvlText w:val=""/>
-      <w:lvlJc w:val="start"/>
-      <w:pPr>
-        <w:tabs>
-          <w:tab w:val="num" w:pos="0"/>
-        </w:tabs>
-        <w:ind w:start="1587" w:hanging="227"/>
-      </w:pPr>
-      <w:rPr>
-        <w:rFonts w:ascii="Wingdings" w:hAnsi="Wingdings" w:cs="Wingdings" w:hint="default"/>
-      </w:rPr>
+      <w:numFmt w:val="decimal"/>
+      <w:lvlText w:val=""/>
+      <w:lvlJc w:val="start"/>
+      <w:pPr>
+        <w:tabs>
+          <w:tab w:val="num" w:pos="0"/>
+        </w:tabs>
+        <w:ind w:start="0" w:hanging="0"/>
+      </w:pPr>
+      <w:rPr/>
     </w:lvl>
     <w:lvl w:ilvl="7">
       <w:start w:val="1"/>
-      <w:numFmt w:val="bullet"/>
-      <w:suff w:val="space"/>
-      <w:lvlText w:val=""/>
-      <w:lvlJc w:val="start"/>
-      <w:pPr>
-        <w:tabs>
-          <w:tab w:val="num" w:pos="0"/>
-        </w:tabs>
-        <w:ind w:start="1814" w:hanging="227"/>
-      </w:pPr>
-      <w:rPr>
-        <w:rFonts w:ascii="Wingdings" w:hAnsi="Wingdings" w:cs="Wingdings" w:hint="default"/>
-      </w:rPr>
+      <w:numFmt w:val="decimal"/>
+      <w:lvlText w:val=""/>
+      <w:lvlJc w:val="start"/>
+      <w:pPr>
+        <w:tabs>
+          <w:tab w:val="num" w:pos="0"/>
+        </w:tabs>
+        <w:ind w:start="0" w:hanging="0"/>
+      </w:pPr>
+      <w:rPr/>
     </w:lvl>
     <w:lvl w:ilvl="8">
       <w:start w:val="1"/>
-      <w:numFmt w:val="bullet"/>
-      <w:suff w:val="space"/>
-      <w:lvlText w:val=""/>
-      <w:lvlJc w:val="start"/>
-      <w:pPr>
-        <w:tabs>
-          <w:tab w:val="num" w:pos="0"/>
-        </w:tabs>
-        <w:ind w:start="2041" w:hanging="227"/>
-      </w:pPr>
-      <w:rPr>
-        <w:rFonts w:ascii="Wingdings" w:hAnsi="Wingdings" w:cs="Wingdings" w:hint="default"/>
-      </w:rPr>
+      <w:numFmt w:val="decimal"/>
+      <w:lvlText w:val=""/>
+      <w:lvlJc w:val="start"/>
+      <w:pPr>
+        <w:tabs>
+          <w:tab w:val="num" w:pos="0"/>
+        </w:tabs>
+        <w:ind w:start="0" w:hanging="0"/>
+      </w:pPr>
+      <w:rPr/>
     </w:lvl>
   </w:abstractNum>
   <w:num w:numId="1">
@@ -592,6 +640,9 @@
   </w:num>
   <w:num w:numId="2">
     <w:abstractNumId w:val="2"/>
+  </w:num>
+  <w:num w:numId="3">
+    <w:abstractNumId w:val="3"/>
   </w:num>
 </w:numbering>
 </file>
@@ -601,16 +652,14 @@
   <w:docDefaults>
     <w:rPrDefault>
       <w:rPr>
-        <w:rFonts w:ascii="Liberation Serif" w:hAnsi="Liberation Serif" w:eastAsia="NSimSun" w:cs="Lucida Sans"/>
-        <w:kern w:val="2"/>
-        <w:sz w:val="24"/>
-        <w:szCs w:val="24"/>
+        <w:rFonts w:ascii="Ubuntu" w:hAnsi="Ubuntu" w:eastAsia="Ubuntu" w:cs="Ubuntu"/>
+        <w:sz w:val="21"/>
+        <w:szCs w:val="21"/>
         <w:lang w:val="fr-CH" w:eastAsia="zh-CN" w:bidi="hi-IN"/>
       </w:rPr>
     </w:rPrDefault>
     <w:pPrDefault>
       <w:pPr>
-        <w:widowControl/>
         <w:suppressAutoHyphens w:val="true"/>
       </w:pPr>
     </w:pPrDefault>
@@ -620,7 +669,10 @@
     <w:qFormat/>
     <w:pPr>
       <w:widowControl/>
+      <w:suppressAutoHyphens w:val="true"/>
       <w:bidi w:val="0"/>
+      <w:spacing w:before="0" w:after="0"/>
+      <w:jc w:val="start"/>
     </w:pPr>
     <w:rPr>
       <w:rFonts w:ascii="Ubuntu" w:hAnsi="Ubuntu" w:eastAsia="NSimSun" w:cs="Lucida Sans"/>
@@ -639,16 +691,17 @@
     <w:pPr>
       <w:numPr>
         <w:ilvl w:val="0"/>
-        <w:numId w:val="1"/>
+        <w:numId w:val="0"/>
       </w:numPr>
       <w:spacing w:before="240" w:after="120"/>
       <w:outlineLvl w:val="0"/>
     </w:pPr>
     <w:rPr>
-      <w:b/>
-      <w:bCs/>
-      <w:sz w:val="28"/>
-      <w:szCs w:val="36"/>
+      <w:rFonts w:ascii="Ubuntu" w:hAnsi="Ubuntu"/>
+      <w:b w:val="false"/>
+      <w:bCs w:val="false"/>
+      <w:sz w:val="32"/>
+      <w:szCs w:val="32"/>
     </w:rPr>
   </w:style>
   <w:style w:type="paragraph" w:styleId="Heading2">
@@ -658,17 +711,18 @@
     <w:qFormat/>
     <w:pPr>
       <w:numPr>
-        <w:ilvl w:val="1"/>
-        <w:numId w:val="1"/>
+        <w:ilvl w:val="0"/>
+        <w:numId w:val="0"/>
       </w:numPr>
       <w:spacing w:before="200" w:after="120"/>
       <w:outlineLvl w:val="1"/>
     </w:pPr>
     <w:rPr>
-      <w:b/>
-      <w:bCs/>
-      <w:sz w:val="24"/>
-      <w:szCs w:val="32"/>
+      <w:rFonts w:ascii="Ubuntu" w:hAnsi="Ubuntu"/>
+      <w:b w:val="false"/>
+      <w:bCs w:val="false"/>
+      <w:sz w:val="28"/>
+      <w:szCs w:val="28"/>
     </w:rPr>
   </w:style>
   <w:style w:type="paragraph" w:styleId="Heading3">
@@ -678,17 +732,18 @@
     <w:qFormat/>
     <w:pPr>
       <w:numPr>
-        <w:ilvl w:val="2"/>
-        <w:numId w:val="1"/>
+        <w:ilvl w:val="0"/>
+        <w:numId w:val="0"/>
       </w:numPr>
       <w:spacing w:before="140" w:after="120"/>
       <w:outlineLvl w:val="2"/>
     </w:pPr>
     <w:rPr>
-      <w:b/>
-      <w:bCs/>
-      <w:sz w:val="22"/>
-      <w:szCs w:val="28"/>
+      <w:rFonts w:ascii="Ubuntu" w:hAnsi="Ubuntu"/>
+      <w:b w:val="false"/>
+      <w:bCs w:val="false"/>
+      <w:sz w:val="24"/>
+      <w:szCs w:val="24"/>
     </w:rPr>
   </w:style>
   <w:style w:type="paragraph" w:styleId="Heading4">
@@ -698,6 +753,7 @@
     <w:qFormat/>
     <w:pPr>
       <w:keepNext w:val="true"/>
+      <w:widowControl/>
       <w:numPr>
         <w:ilvl w:val="3"/>
         <w:numId w:val="2"/>
@@ -708,11 +764,15 @@
         <w:bottom w:val="single" w:sz="12" w:space="6" w:color="D6DD78"/>
         <w:right w:val="single" w:sz="12" w:space="6" w:color="D6DD78"/>
       </w:pBdr>
-      <w:shd w:fill="E8ECB2" w:val="clear"/>
+      <w:shd w:val="clear" w:fill="E8ECB2"/>
+      <w:suppressAutoHyphens w:val="true"/>
+      <w:bidi w:val="0"/>
       <w:spacing w:before="119" w:after="62"/>
-      <w:ind w:hanging="227" w:start="397" w:end="227"/>
-    </w:pPr>
-    <w:rPr>
+      <w:ind w:hanging="0" w:start="227" w:end="227"/>
+      <w:jc w:val="start"/>
+    </w:pPr>
+    <w:rPr>
+      <w:rFonts w:ascii="Ubuntu" w:hAnsi="Ubuntu"/>
       <w:b/>
       <w:bCs/>
       <w:i/>
@@ -728,21 +788,18 @@
     <w:qFormat/>
     <w:pPr>
       <w:keepNext w:val="true"/>
-      <w:numPr>
-        <w:ilvl w:val="4"/>
-        <w:numId w:val="2"/>
-      </w:numPr>
       <w:pBdr>
         <w:top w:val="single" w:sz="12" w:space="6" w:color="FED65E"/>
         <w:left w:val="single" w:sz="12" w:space="6" w:color="FED65E"/>
         <w:bottom w:val="single" w:sz="12" w:space="6" w:color="FED65E"/>
         <w:right w:val="single" w:sz="12" w:space="6" w:color="FED65E"/>
       </w:pBdr>
-      <w:shd w:fill="FEE7A3" w:val="clear"/>
+      <w:shd w:val="clear" w:fill="FEE7A3"/>
       <w:spacing w:before="120" w:after="60"/>
       <w:ind w:hanging="227" w:start="397" w:end="227"/>
     </w:pPr>
     <w:rPr>
+      <w:rFonts w:ascii="Ubuntu" w:hAnsi="Ubuntu"/>
       <w:b/>
       <w:bCs/>
       <w:sz w:val="21"/>
@@ -757,7 +814,7 @@
     <w:pPr>
       <w:numPr>
         <w:ilvl w:val="5"/>
-        <w:numId w:val="1"/>
+        <w:numId w:val="3"/>
       </w:numPr>
       <w:spacing w:before="60" w:after="60"/>
       <w:outlineLvl w:val="5"/>
@@ -779,7 +836,7 @@
     <w:pPr>
       <w:numPr>
         <w:ilvl w:val="6"/>
-        <w:numId w:val="1"/>
+        <w:numId w:val="3"/>
       </w:numPr>
       <w:spacing w:before="60" w:after="60"/>
       <w:outlineLvl w:val="6"/>
@@ -803,9 +860,21 @@
       <w:rFonts w:ascii="OpenSymbol" w:hAnsi="OpenSymbol" w:eastAsia="OpenSymbol" w:cs="OpenSymbol"/>
     </w:rPr>
   </w:style>
+  <w:style w:type="character" w:styleId="Hyperlink">
+    <w:name w:val="Hyperlink"/>
+    <w:rPr>
+      <w:color w:val="000080"/>
+      <w:u w:val="single"/>
+    </w:rPr>
+  </w:style>
+  <w:style w:type="character" w:styleId="Sautdindex">
+    <w:name w:val="Saut d'index"/>
+    <w:qFormat/>
+    <w:rPr/>
+  </w:style>
   <w:style w:type="paragraph" w:styleId="Titre">
     <w:name w:val="Titre"/>
-    <w:basedOn w:val="Normal"/>
+    <w:basedOn w:val="Normal1"/>
     <w:next w:val="BodyText"/>
     <w:qFormat/>
     <w:pPr>
@@ -820,7 +889,7 @@
   </w:style>
   <w:style w:type="paragraph" w:styleId="BodyText">
     <w:name w:val="Body Text"/>
-    <w:basedOn w:val="Normal"/>
+    <w:basedOn w:val="Normal1"/>
     <w:pPr>
       <w:spacing w:lineRule="auto" w:line="276" w:before="0" w:after="140"/>
     </w:pPr>
@@ -840,7 +909,7 @@
   </w:style>
   <w:style w:type="paragraph" w:styleId="Caption">
     <w:name w:val="Caption"/>
-    <w:basedOn w:val="Normal"/>
+    <w:basedOn w:val="Normal1"/>
     <w:qFormat/>
     <w:pPr>
       <w:suppressLineNumbers/>
@@ -856,13 +925,32 @@
   </w:style>
   <w:style w:type="paragraph" w:styleId="Index">
     <w:name w:val="Index"/>
-    <w:basedOn w:val="Normal"/>
+    <w:basedOn w:val="Normal1"/>
     <w:qFormat/>
     <w:pPr>
       <w:suppressLineNumbers/>
     </w:pPr>
     <w:rPr>
       <w:rFonts w:cs="Lucida Sans"/>
+    </w:rPr>
+  </w:style>
+  <w:style w:type="paragraph" w:styleId="Normal1" w:default="1">
+    <w:name w:val="normal1"/>
+    <w:qFormat/>
+    <w:pPr>
+      <w:widowControl/>
+      <w:suppressAutoHyphens w:val="true"/>
+      <w:bidi w:val="0"/>
+      <w:spacing w:before="0" w:after="0"/>
+      <w:jc w:val="start"/>
+    </w:pPr>
+    <w:rPr>
+      <w:rFonts w:ascii="Ubuntu" w:hAnsi="Ubuntu" w:eastAsia="Ubuntu" w:cs="Ubuntu"/>
+      <w:color w:val="auto"/>
+      <w:kern w:val="0"/>
+      <w:sz w:val="21"/>
+      <w:szCs w:val="21"/>
+      <w:lang w:val="fr-CH" w:eastAsia="zh-CN" w:bidi="hi-IN"/>
     </w:rPr>
   </w:style>
   <w:style w:type="paragraph" w:styleId="Title">
@@ -871,9 +959,11 @@
     <w:next w:val="BodyText"/>
     <w:qFormat/>
     <w:pPr>
+      <w:spacing w:lineRule="auto" w:line="240" w:before="240" w:after="120"/>
       <w:jc w:val="center"/>
     </w:pPr>
     <w:rPr>
+      <w:rFonts w:ascii="Ubuntu" w:hAnsi="Ubuntu"/>
       <w:b/>
       <w:bCs/>
       <w:sz w:val="56"/>
@@ -882,21 +972,23 @@
   </w:style>
   <w:style w:type="paragraph" w:styleId="Subtitle">
     <w:name w:val="Subtitle"/>
-    <w:basedOn w:val="Titre"/>
-    <w:next w:val="BodyText"/>
-    <w:qFormat/>
-    <w:pPr>
-      <w:spacing w:before="60" w:after="120"/>
+    <w:basedOn w:val="Normal1"/>
+    <w:next w:val="Normal1"/>
+    <w:qFormat/>
+    <w:pPr>
+      <w:keepNext w:val="true"/>
+      <w:spacing w:lineRule="auto" w:line="240" w:before="60" w:after="120"/>
       <w:jc w:val="center"/>
     </w:pPr>
     <w:rPr>
+      <w:rFonts w:ascii="Liberation Sans" w:hAnsi="Liberation Sans" w:eastAsia="Liberation Sans" w:cs="Liberation Sans"/>
       <w:sz w:val="36"/>
       <w:szCs w:val="36"/>
     </w:rPr>
   </w:style>
   <w:style w:type="paragraph" w:styleId="Contenudetableau">
     <w:name w:val="Contenu de tableau"/>
-    <w:basedOn w:val="Normal"/>
+    <w:basedOn w:val="Normal1"/>
     <w:qFormat/>
     <w:pPr>
       <w:widowControl w:val="false"/>
@@ -906,12 +998,12 @@
   </w:style>
   <w:style w:type="paragraph" w:styleId="En-tteetpieddepage">
     <w:name w:val="En-tête et pied de page"/>
-    <w:basedOn w:val="Normal"/>
+    <w:basedOn w:val="Normal1"/>
     <w:qFormat/>
     <w:pPr>
       <w:suppressLineNumbers/>
       <w:tabs>
-        <w:tab w:val="clear" w:pos="709"/>
+        <w:tab w:val="clear" w:pos="643"/>
         <w:tab w:val="center" w:pos="4819" w:leader="none"/>
         <w:tab w:val="right" w:pos="9638" w:leader="none"/>
       </w:tabs>
@@ -926,6 +1018,64 @@
     </w:pPr>
     <w:rPr/>
   </w:style>
+  <w:style w:type="paragraph" w:styleId="Lignehorizontale">
+    <w:name w:val="Ligne horizontale"/>
+    <w:basedOn w:val="Normal"/>
+    <w:next w:val="BodyText"/>
+    <w:qFormat/>
+    <w:pPr>
+      <w:suppressLineNumbers/>
+      <w:pBdr>
+        <w:bottom w:val="double" w:sz="2" w:space="0" w:color="ADADAD"/>
+      </w:pBdr>
+      <w:spacing w:before="113" w:after="113"/>
+    </w:pPr>
+    <w:rPr>
+      <w:sz w:val="12"/>
+      <w:szCs w:val="12"/>
+    </w:rPr>
+  </w:style>
+  <w:style w:type="paragraph" w:styleId="IndexHeading">
+    <w:name w:val="Index Heading"/>
+    <w:basedOn w:val="Titre"/>
+    <w:pPr>
+      <w:suppressLineNumbers/>
+      <w:ind w:hanging="0" w:start="0"/>
+    </w:pPr>
+    <w:rPr>
+      <w:b/>
+      <w:bCs/>
+      <w:sz w:val="32"/>
+      <w:szCs w:val="32"/>
+    </w:rPr>
+  </w:style>
+  <w:style w:type="paragraph" w:styleId="TOCHeading">
+    <w:name w:val="TOC Heading"/>
+    <w:basedOn w:val="IndexHeading"/>
+    <w:qFormat/>
+    <w:pPr>
+      <w:suppressLineNumbers/>
+      <w:ind w:hanging="0" w:start="0"/>
+    </w:pPr>
+    <w:rPr>
+      <w:b/>
+      <w:bCs/>
+      <w:sz w:val="32"/>
+      <w:szCs w:val="32"/>
+    </w:rPr>
+  </w:style>
+  <w:style w:type="paragraph" w:styleId="TOC1">
+    <w:name w:val="TOC 1"/>
+    <w:basedOn w:val="Index"/>
+    <w:pPr>
+      <w:tabs>
+        <w:tab w:val="clear" w:pos="643"/>
+        <w:tab w:val="right" w:pos="10430" w:leader="dot"/>
+      </w:tabs>
+      <w:ind w:hanging="0" w:start="0"/>
+    </w:pPr>
+    <w:rPr/>
+  </w:style>
   <w:style w:type="numbering" w:styleId="Puce">
     <w:name w:val="Puce ➢"/>
     <w:qFormat/>
@@ -933,6 +1083,13 @@
   <w:style w:type="numbering" w:styleId="Puce1">
     <w:name w:val="Puce ☑"/>
     <w:qFormat/>
+  </w:style>
+  <w:style w:type="numbering" w:styleId="Puce2">
+    <w:name w:val="Puce ✗"/>
+    <w:qFormat/>
+  </w:style>
+  <w:style w:type="table" w:default="1" w:styleId="TableNormal">
+    <w:name w:val="Table Normal"/>
   </w:style>
 </w:styles>
 </file>
@@ -1041,4 +1198,19 @@
     </a:fmtScheme>
   </a:themeElements>
 </a:theme>
+</file>
+
+<file path=customXml/item1.xml><?xml version="1.0" encoding="utf-8"?>
+<go:gDocsCustomXmlDataStorage xmlns:go="http://customooxmlschemas.google.com/" xmlns:r="http://schemas.openxmlformats.org/officeDocument/2006/relationships" uri="GoogleDocsCustomDataVersion2">
+  <go:docsCustomData roundtripDataSignature="AMtx7mgwgzkYkGjkRk3usEs2SQ/DDFvdlg==">CgMxLjA4AHIhMW4wUGd0bGI5X0p1WmdSdktWVVBmdWVMT252WnNtVnVz</go:docsCustomData>
+</go:gDocsCustomXmlDataStorage>
+</file>
+
+<file path=customXml/itemProps1.xml><?xml version="1.0" encoding="utf-8"?>
+<ds:datastoreItem xmlns:ds="http://schemas.openxmlformats.org/officeDocument/2006/customXml" ds:itemID="{11111111-1234-1234-1234-123412341234}">
+  <ds:schemaRefs>
+    <ds:schemaRef ds:uri="http://schemas.openxmlformats.org/officeDocument/2006/relationships"/>
+    <ds:schemaRef ds:uri="http://customooxmlschemas.google.com/"/>
+  </ds:schemaRefs>
+</ds:datastoreItem>
 </file>
</xml_diff>